<commit_message>
Added another page (5) to the User Manual
</commit_message>
<xml_diff>
--- a/VARpedia - User Manual.docx
+++ b/VARpedia - User Manual.docx
@@ -26,6 +26,9 @@
     <w:p>
       <w:pPr>
         <w:jc w:val="center"/>
+        <w:rPr>
+          <w:rFonts w:ascii="Times New Roman" w:hAnsi="Times New Roman" w:cs="Times New Roman"/>
+        </w:rPr>
       </w:pPr>
       <w:r>
         <w:rPr>
@@ -624,17 +627,25 @@
         <w:t xml:space="preserve"> Scene</w:t>
       </w:r>
     </w:p>
-    <w:p/>
     <w:p>
       <w:pPr>
+        <w:rPr>
+          <w:rFonts w:ascii="Times New Roman" w:hAnsi="Times New Roman" w:cs="Times New Roman"/>
+        </w:rPr>
+      </w:pPr>
+    </w:p>
+    <w:p>
+      <w:pPr>
         <w:jc w:val="both"/>
         <w:rPr>
+          <w:rFonts w:ascii="Times New Roman" w:hAnsi="Times New Roman" w:cs="Times New Roman"/>
           <w:sz w:val="24"/>
           <w:szCs w:val="24"/>
         </w:rPr>
       </w:pPr>
       <w:r>
         <w:rPr>
+          <w:rFonts w:ascii="Times New Roman" w:hAnsi="Times New Roman" w:cs="Times New Roman"/>
           <w:sz w:val="24"/>
           <w:szCs w:val="24"/>
         </w:rPr>
@@ -668,12 +679,14 @@
             <w:pPr>
               <w:jc w:val="center"/>
               <w:rPr>
+                <w:rFonts w:ascii="Times New Roman" w:hAnsi="Times New Roman" w:cs="Times New Roman"/>
                 <w:sz w:val="24"/>
                 <w:szCs w:val="24"/>
               </w:rPr>
             </w:pPr>
             <w:r>
               <w:rPr>
+                <w:rFonts w:ascii="Times New Roman" w:hAnsi="Times New Roman" w:cs="Times New Roman"/>
                 <w:sz w:val="24"/>
                 <w:szCs w:val="24"/>
               </w:rPr>
@@ -689,12 +702,14 @@
             <w:pPr>
               <w:jc w:val="center"/>
               <w:rPr>
+                <w:rFonts w:ascii="Times New Roman" w:hAnsi="Times New Roman" w:cs="Times New Roman"/>
                 <w:sz w:val="24"/>
                 <w:szCs w:val="24"/>
               </w:rPr>
             </w:pPr>
             <w:r>
               <w:rPr>
+                <w:rFonts w:ascii="Times New Roman" w:hAnsi="Times New Roman" w:cs="Times New Roman"/>
                 <w:sz w:val="24"/>
                 <w:szCs w:val="24"/>
               </w:rPr>
@@ -712,9 +727,13 @@
             <w:pPr>
               <w:keepNext/>
               <w:jc w:val="center"/>
+              <w:rPr>
+                <w:rFonts w:ascii="Times New Roman" w:hAnsi="Times New Roman" w:cs="Times New Roman"/>
+              </w:rPr>
             </w:pPr>
             <w:r>
               <w:rPr>
+                <w:rFonts w:ascii="Times New Roman" w:hAnsi="Times New Roman" w:cs="Times New Roman"/>
                 <w:noProof/>
                 <w:sz w:val="24"/>
                 <w:szCs w:val="24"/>
@@ -774,12 +793,14 @@
               <w:pStyle w:val="Caption"/>
               <w:jc w:val="center"/>
               <w:rPr>
+                <w:rFonts w:ascii="Times New Roman" w:hAnsi="Times New Roman" w:cs="Times New Roman"/>
                 <w:sz w:val="24"/>
                 <w:szCs w:val="24"/>
               </w:rPr>
             </w:pPr>
             <w:r>
               <w:rPr>
+                <w:rFonts w:ascii="Times New Roman" w:hAnsi="Times New Roman" w:cs="Times New Roman"/>
                 <w:sz w:val="20"/>
                 <w:szCs w:val="20"/>
               </w:rPr>
@@ -795,9 +816,13 @@
             <w:pPr>
               <w:keepNext/>
               <w:jc w:val="center"/>
+              <w:rPr>
+                <w:rFonts w:ascii="Times New Roman" w:hAnsi="Times New Roman" w:cs="Times New Roman"/>
+              </w:rPr>
             </w:pPr>
             <w:r>
               <w:rPr>
+                <w:rFonts w:ascii="Times New Roman" w:hAnsi="Times New Roman" w:cs="Times New Roman"/>
                 <w:noProof/>
                 <w:sz w:val="24"/>
                 <w:szCs w:val="24"/>
@@ -857,12 +882,14 @@
               <w:pStyle w:val="Caption"/>
               <w:jc w:val="center"/>
               <w:rPr>
+                <w:rFonts w:ascii="Times New Roman" w:hAnsi="Times New Roman" w:cs="Times New Roman"/>
                 <w:sz w:val="24"/>
                 <w:szCs w:val="24"/>
               </w:rPr>
             </w:pPr>
             <w:r>
               <w:rPr>
+                <w:rFonts w:ascii="Times New Roman" w:hAnsi="Times New Roman" w:cs="Times New Roman"/>
                 <w:sz w:val="20"/>
                 <w:szCs w:val="20"/>
               </w:rPr>
@@ -876,6 +903,7 @@
       <w:pPr>
         <w:jc w:val="both"/>
         <w:rPr>
+          <w:rFonts w:ascii="Times New Roman" w:hAnsi="Times New Roman" w:cs="Times New Roman"/>
           <w:sz w:val="24"/>
           <w:szCs w:val="24"/>
         </w:rPr>
@@ -885,6 +913,7 @@
       <w:pPr>
         <w:jc w:val="both"/>
         <w:rPr>
+          <w:rFonts w:ascii="Times New Roman" w:hAnsi="Times New Roman" w:cs="Times New Roman"/>
           <w:sz w:val="24"/>
           <w:szCs w:val="24"/>
         </w:rPr>
@@ -906,17 +935,28 @@
           <w:sz w:val="40"/>
           <w:szCs w:val="40"/>
         </w:rPr>
+        <w:lastRenderedPageBreak/>
         <w:t>Create a creation</w:t>
       </w:r>
     </w:p>
-    <w:p/>
+    <w:p>
+      <w:pPr>
+        <w:rPr>
+          <w:rFonts w:ascii="Times New Roman" w:hAnsi="Times New Roman" w:cs="Times New Roman"/>
+        </w:rPr>
+      </w:pPr>
+    </w:p>
     <w:p>
       <w:pPr>
         <w:keepNext/>
         <w:jc w:val="center"/>
-      </w:pPr>
-      <w:r>
-        <w:rPr>
+        <w:rPr>
+          <w:rFonts w:ascii="Times New Roman" w:hAnsi="Times New Roman" w:cs="Times New Roman"/>
+        </w:rPr>
+      </w:pPr>
+      <w:r>
+        <w:rPr>
+          <w:rFonts w:ascii="Times New Roman" w:hAnsi="Times New Roman" w:cs="Times New Roman"/>
           <w:noProof/>
         </w:rPr>
         <w:drawing>
@@ -967,37 +1007,31 @@
         <w:pStyle w:val="Caption"/>
         <w:jc w:val="center"/>
         <w:rPr>
+          <w:rFonts w:ascii="Times New Roman" w:hAnsi="Times New Roman" w:cs="Times New Roman"/>
           <w:sz w:val="20"/>
           <w:szCs w:val="20"/>
         </w:rPr>
       </w:pPr>
       <w:r>
         <w:rPr>
+          <w:rFonts w:ascii="Times New Roman" w:hAnsi="Times New Roman" w:cs="Times New Roman"/>
           <w:sz w:val="20"/>
           <w:szCs w:val="20"/>
         </w:rPr>
-        <w:t xml:space="preserve">Figure </w:t>
-      </w:r>
-      <w:r>
-        <w:rPr>
-          <w:sz w:val="20"/>
-          <w:szCs w:val="20"/>
-        </w:rPr>
-        <w:t>2</w:t>
-      </w:r>
-      <w:r>
-        <w:rPr>
-          <w:sz w:val="20"/>
-          <w:szCs w:val="20"/>
-        </w:rPr>
-        <w:t>: Create a creation scene</w:t>
+        <w:t>Figure 2: Create a creation scene</w:t>
       </w:r>
     </w:p>
     <w:p>
       <w:pPr>
         <w:jc w:val="center"/>
-      </w:pPr>
-      <w:r>
+        <w:rPr>
+          <w:rFonts w:ascii="Times New Roman" w:hAnsi="Times New Roman" w:cs="Times New Roman"/>
+        </w:rPr>
+      </w:pPr>
+      <w:r>
+        <w:rPr>
+          <w:rFonts w:ascii="Times New Roman" w:hAnsi="Times New Roman" w:cs="Times New Roman"/>
+        </w:rPr>
         <w:t xml:space="preserve">Changing to the create a creation scene, the user can enter in an English word into the search bar at the top. Once they have the term they want, they can push the search button. The search button will find information of the topic and show the result in the text area below. </w:t>
       </w:r>
     </w:p>
@@ -1005,9 +1039,13 @@
       <w:pPr>
         <w:keepNext/>
         <w:jc w:val="center"/>
-      </w:pPr>
-      <w:r>
-        <w:rPr>
+        <w:rPr>
+          <w:rFonts w:ascii="Times New Roman" w:hAnsi="Times New Roman" w:cs="Times New Roman"/>
+        </w:rPr>
+      </w:pPr>
+      <w:r>
+        <w:rPr>
+          <w:rFonts w:ascii="Times New Roman" w:hAnsi="Times New Roman" w:cs="Times New Roman"/>
           <w:noProof/>
         </w:rPr>
         <w:drawing>
@@ -1065,12 +1103,14 @@
         <w:pStyle w:val="Caption"/>
         <w:jc w:val="center"/>
         <w:rPr>
+          <w:rFonts w:ascii="Times New Roman" w:hAnsi="Times New Roman" w:cs="Times New Roman"/>
           <w:sz w:val="20"/>
           <w:szCs w:val="20"/>
         </w:rPr>
       </w:pPr>
       <w:r>
         <w:rPr>
+          <w:rFonts w:ascii="Times New Roman" w:hAnsi="Times New Roman" w:cs="Times New Roman"/>
           <w:sz w:val="20"/>
           <w:szCs w:val="20"/>
         </w:rPr>
@@ -1078,6 +1118,7 @@
       </w:r>
       <w:r>
         <w:rPr>
+          <w:rFonts w:ascii="Times New Roman" w:hAnsi="Times New Roman" w:cs="Times New Roman"/>
           <w:sz w:val="20"/>
           <w:szCs w:val="20"/>
         </w:rPr>
@@ -1085,6 +1126,7 @@
       </w:r>
       <w:r>
         <w:rPr>
+          <w:rFonts w:ascii="Times New Roman" w:hAnsi="Times New Roman" w:cs="Times New Roman"/>
           <w:sz w:val="20"/>
           <w:szCs w:val="20"/>
         </w:rPr>
@@ -1092,6 +1134,7 @@
       </w:r>
       <w:r>
         <w:rPr>
+          <w:rFonts w:ascii="Times New Roman" w:hAnsi="Times New Roman" w:cs="Times New Roman"/>
           <w:sz w:val="20"/>
           <w:szCs w:val="20"/>
         </w:rPr>
@@ -1099,6 +1142,7 @@
       </w:r>
       <w:r>
         <w:rPr>
+          <w:rFonts w:ascii="Times New Roman" w:hAnsi="Times New Roman" w:cs="Times New Roman"/>
           <w:noProof/>
           <w:sz w:val="20"/>
           <w:szCs w:val="20"/>
@@ -1107,6 +1151,7 @@
       </w:r>
       <w:r>
         <w:rPr>
+          <w:rFonts w:ascii="Times New Roman" w:hAnsi="Times New Roman" w:cs="Times New Roman"/>
           <w:sz w:val="20"/>
           <w:szCs w:val="20"/>
         </w:rPr>
@@ -1114,6 +1159,7 @@
       </w:r>
       <w:r>
         <w:rPr>
+          <w:rFonts w:ascii="Times New Roman" w:hAnsi="Times New Roman" w:cs="Times New Roman"/>
           <w:sz w:val="20"/>
           <w:szCs w:val="20"/>
         </w:rPr>
@@ -1121,7 +1167,15 @@
       </w:r>
     </w:p>
     <w:p>
-      <w:r>
+      <w:pPr>
+        <w:rPr>
+          <w:rFonts w:ascii="Times New Roman" w:hAnsi="Times New Roman" w:cs="Times New Roman"/>
+        </w:rPr>
+      </w:pPr>
+      <w:r>
+        <w:rPr>
+          <w:rFonts w:ascii="Times New Roman" w:hAnsi="Times New Roman" w:cs="Times New Roman"/>
+        </w:rPr>
         <w:br w:type="page"/>
       </w:r>
     </w:p>
@@ -1129,9 +1183,13 @@
       <w:pPr>
         <w:keepNext/>
         <w:jc w:val="center"/>
-      </w:pPr>
-      <w:r>
-        <w:rPr>
+        <w:rPr>
+          <w:rFonts w:ascii="Times New Roman" w:hAnsi="Times New Roman" w:cs="Times New Roman"/>
+        </w:rPr>
+      </w:pPr>
+      <w:r>
+        <w:rPr>
+          <w:rFonts w:ascii="Times New Roman" w:hAnsi="Times New Roman" w:cs="Times New Roman"/>
           <w:noProof/>
         </w:rPr>
         <w:lastRenderedPageBreak/>
@@ -1190,12 +1248,14 @@
         <w:pStyle w:val="Caption"/>
         <w:jc w:val="center"/>
         <w:rPr>
+          <w:rFonts w:ascii="Times New Roman" w:hAnsi="Times New Roman" w:cs="Times New Roman"/>
           <w:sz w:val="20"/>
           <w:szCs w:val="20"/>
         </w:rPr>
       </w:pPr>
       <w:r>
         <w:rPr>
+          <w:rFonts w:ascii="Times New Roman" w:hAnsi="Times New Roman" w:cs="Times New Roman"/>
           <w:sz w:val="20"/>
           <w:szCs w:val="20"/>
         </w:rPr>
@@ -1204,15 +1264,41 @@
     </w:p>
     <w:p>
       <w:pPr>
+        <w:pStyle w:val="Heading2"/>
         <w:jc w:val="center"/>
-      </w:pPr>
+        <w:rPr>
+          <w:rFonts w:ascii="Times New Roman" w:hAnsi="Times New Roman" w:cs="Times New Roman"/>
+          <w:sz w:val="44"/>
+          <w:szCs w:val="48"/>
+        </w:rPr>
+      </w:pPr>
+      <w:r>
+        <w:rPr>
+          <w:rFonts w:ascii="Times New Roman" w:hAnsi="Times New Roman" w:cs="Times New Roman"/>
+          <w:sz w:val="44"/>
+          <w:szCs w:val="48"/>
+        </w:rPr>
+        <w:t>Adding Audio Files</w:t>
+      </w:r>
     </w:p>
     <w:p>
       <w:pPr>
         <w:jc w:val="center"/>
-      </w:pPr>
-      <w:r>
+        <w:rPr>
+          <w:rFonts w:ascii="Times New Roman" w:hAnsi="Times New Roman" w:cs="Times New Roman"/>
+        </w:rPr>
+      </w:pPr>
+      <w:r>
+        <w:rPr>
+          <w:rFonts w:ascii="Times New Roman" w:hAnsi="Times New Roman" w:cs="Times New Roman"/>
+        </w:rPr>
         <w:t>After selecting a chunk of text (below 30 words), the user can adjust the speed and change the type of speaker between male and female. Once settings have been changed, the user can choose to preview the text, or save the audio file.</w:t>
+      </w:r>
+      <w:r>
+        <w:rPr>
+          <w:rFonts w:ascii="Times New Roman" w:hAnsi="Times New Roman" w:cs="Times New Roman"/>
+        </w:rPr>
+        <w:t xml:space="preserve"> If the user saves the audio file, it appears in the audio file list (Figure 2.6)</w:t>
       </w:r>
     </w:p>
     <w:tbl>
@@ -1241,9 +1327,13 @@
             <w:pPr>
               <w:keepNext/>
               <w:jc w:val="center"/>
+              <w:rPr>
+                <w:rFonts w:ascii="Times New Roman" w:hAnsi="Times New Roman" w:cs="Times New Roman"/>
+              </w:rPr>
             </w:pPr>
             <w:r>
               <w:rPr>
+                <w:rFonts w:ascii="Times New Roman" w:hAnsi="Times New Roman" w:cs="Times New Roman"/>
                 <w:noProof/>
               </w:rPr>
               <w:drawing>
@@ -1294,11 +1384,13 @@
               <w:pStyle w:val="Caption"/>
               <w:jc w:val="center"/>
               <w:rPr>
+                <w:rFonts w:ascii="Times New Roman" w:hAnsi="Times New Roman" w:cs="Times New Roman"/>
                 <w:noProof/>
               </w:rPr>
             </w:pPr>
             <w:r>
               <w:rPr>
+                <w:rFonts w:ascii="Times New Roman" w:hAnsi="Times New Roman" w:cs="Times New Roman"/>
                 <w:sz w:val="20"/>
                 <w:szCs w:val="20"/>
               </w:rPr>
@@ -1322,9 +1414,13 @@
             <w:pPr>
               <w:keepNext/>
               <w:jc w:val="center"/>
+              <w:rPr>
+                <w:rFonts w:ascii="Times New Roman" w:hAnsi="Times New Roman" w:cs="Times New Roman"/>
+              </w:rPr>
             </w:pPr>
             <w:r>
               <w:rPr>
+                <w:rFonts w:ascii="Times New Roman" w:hAnsi="Times New Roman" w:cs="Times New Roman"/>
                 <w:noProof/>
               </w:rPr>
               <w:drawing>
@@ -1382,44 +1478,18 @@
               <w:pStyle w:val="Caption"/>
               <w:jc w:val="center"/>
               <w:rPr>
+                <w:rFonts w:ascii="Times New Roman" w:hAnsi="Times New Roman" w:cs="Times New Roman"/>
                 <w:sz w:val="20"/>
                 <w:szCs w:val="20"/>
               </w:rPr>
             </w:pPr>
             <w:r>
               <w:rPr>
+                <w:rFonts w:ascii="Times New Roman" w:hAnsi="Times New Roman" w:cs="Times New Roman"/>
                 <w:sz w:val="20"/>
                 <w:szCs w:val="20"/>
               </w:rPr>
-              <w:t xml:space="preserve">Figure </w:t>
-            </w:r>
-            <w:r>
-              <w:rPr>
-                <w:sz w:val="20"/>
-                <w:szCs w:val="20"/>
-              </w:rPr>
-              <w:t>2</w:t>
-            </w:r>
-            <w:r>
-              <w:rPr>
-                <w:sz w:val="20"/>
-                <w:szCs w:val="20"/>
-              </w:rPr>
-              <w:t>.</w:t>
-            </w:r>
-            <w:r>
-              <w:rPr>
-                <w:sz w:val="20"/>
-                <w:szCs w:val="20"/>
-              </w:rPr>
-              <w:t>4</w:t>
-            </w:r>
-            <w:r>
-              <w:rPr>
-                <w:sz w:val="20"/>
-                <w:szCs w:val="20"/>
-              </w:rPr>
-              <w:t xml:space="preserve"> Preview Audio Button</w:t>
+              <w:t>Figure 2.4 Preview Audio Button</w:t>
             </w:r>
           </w:p>
         </w:tc>
@@ -1437,9 +1507,13 @@
             <w:pPr>
               <w:keepNext/>
               <w:jc w:val="center"/>
+              <w:rPr>
+                <w:rFonts w:ascii="Times New Roman" w:hAnsi="Times New Roman" w:cs="Times New Roman"/>
+              </w:rPr>
             </w:pPr>
             <w:r>
               <w:rPr>
+                <w:rFonts w:ascii="Times New Roman" w:hAnsi="Times New Roman" w:cs="Times New Roman"/>
                 <w:noProof/>
               </w:rPr>
               <w:drawing>
@@ -1497,44 +1571,18 @@
               <w:pStyle w:val="Caption"/>
               <w:jc w:val="center"/>
               <w:rPr>
+                <w:rFonts w:ascii="Times New Roman" w:hAnsi="Times New Roman" w:cs="Times New Roman"/>
                 <w:sz w:val="20"/>
                 <w:szCs w:val="20"/>
               </w:rPr>
             </w:pPr>
             <w:r>
               <w:rPr>
+                <w:rFonts w:ascii="Times New Roman" w:hAnsi="Times New Roman" w:cs="Times New Roman"/>
                 <w:sz w:val="20"/>
                 <w:szCs w:val="20"/>
               </w:rPr>
-              <w:t xml:space="preserve">Figure </w:t>
-            </w:r>
-            <w:r>
-              <w:rPr>
-                <w:sz w:val="20"/>
-                <w:szCs w:val="20"/>
-              </w:rPr>
-              <w:t>2</w:t>
-            </w:r>
-            <w:r>
-              <w:rPr>
-                <w:sz w:val="20"/>
-                <w:szCs w:val="20"/>
-              </w:rPr>
-              <w:t>.</w:t>
-            </w:r>
-            <w:r>
-              <w:rPr>
-                <w:sz w:val="20"/>
-                <w:szCs w:val="20"/>
-              </w:rPr>
-              <w:t>5</w:t>
-            </w:r>
-            <w:r>
-              <w:rPr>
-                <w:sz w:val="20"/>
-                <w:szCs w:val="20"/>
-              </w:rPr>
-              <w:t>: Add Audio to List Button</w:t>
+              <w:t>Figure 2.5: Add Audio to List Button</w:t>
             </w:r>
           </w:p>
         </w:tc>
@@ -1543,16 +1591,22 @@
     <w:p>
       <w:pPr>
         <w:keepNext/>
-      </w:pPr>
-      <w:bookmarkStart w:id="2" w:name="_GoBack"/>
-      <w:bookmarkEnd w:id="2"/>
+        <w:rPr>
+          <w:rFonts w:ascii="Times New Roman" w:hAnsi="Times New Roman" w:cs="Times New Roman"/>
+        </w:rPr>
+      </w:pPr>
     </w:p>
     <w:p>
       <w:pPr>
+        <w:keepNext/>
         <w:jc w:val="center"/>
-      </w:pPr>
-      <w:r>
-        <w:rPr>
+        <w:rPr>
+          <w:rFonts w:ascii="Times New Roman" w:hAnsi="Times New Roman" w:cs="Times New Roman"/>
+        </w:rPr>
+      </w:pPr>
+      <w:r>
+        <w:rPr>
+          <w:rFonts w:ascii="Times New Roman" w:hAnsi="Times New Roman" w:cs="Times New Roman"/>
           <w:noProof/>
         </w:rPr>
         <w:drawing>
@@ -1604,6 +1658,108 @@
           </wp:inline>
         </w:drawing>
       </w:r>
+    </w:p>
+    <w:p>
+      <w:pPr>
+        <w:pStyle w:val="Caption"/>
+        <w:jc w:val="center"/>
+        <w:rPr>
+          <w:rFonts w:ascii="Times New Roman" w:hAnsi="Times New Roman" w:cs="Times New Roman"/>
+          <w:noProof/>
+          <w:sz w:val="20"/>
+          <w:szCs w:val="20"/>
+        </w:rPr>
+      </w:pPr>
+      <w:r>
+        <w:rPr>
+          <w:rFonts w:ascii="Times New Roman" w:hAnsi="Times New Roman" w:cs="Times New Roman"/>
+          <w:sz w:val="20"/>
+          <w:szCs w:val="20"/>
+        </w:rPr>
+        <w:t xml:space="preserve">Figure </w:t>
+      </w:r>
+      <w:r>
+        <w:rPr>
+          <w:rFonts w:ascii="Times New Roman" w:hAnsi="Times New Roman" w:cs="Times New Roman"/>
+          <w:sz w:val="20"/>
+          <w:szCs w:val="20"/>
+        </w:rPr>
+        <w:fldChar w:fldCharType="begin"/>
+      </w:r>
+      <w:r>
+        <w:rPr>
+          <w:rFonts w:ascii="Times New Roman" w:hAnsi="Times New Roman" w:cs="Times New Roman"/>
+          <w:sz w:val="20"/>
+          <w:szCs w:val="20"/>
+        </w:rPr>
+        <w:instrText xml:space="preserve"> SEQ Figure \* ARABIC </w:instrText>
+      </w:r>
+      <w:r>
+        <w:rPr>
+          <w:rFonts w:ascii="Times New Roman" w:hAnsi="Times New Roman" w:cs="Times New Roman"/>
+          <w:sz w:val="20"/>
+          <w:szCs w:val="20"/>
+        </w:rPr>
+        <w:fldChar w:fldCharType="separate"/>
+      </w:r>
+      <w:r>
+        <w:rPr>
+          <w:rFonts w:ascii="Times New Roman" w:hAnsi="Times New Roman" w:cs="Times New Roman"/>
+          <w:noProof/>
+          <w:sz w:val="20"/>
+          <w:szCs w:val="20"/>
+        </w:rPr>
+        <w:t>3</w:t>
+      </w:r>
+      <w:r>
+        <w:rPr>
+          <w:rFonts w:ascii="Times New Roman" w:hAnsi="Times New Roman" w:cs="Times New Roman"/>
+          <w:sz w:val="20"/>
+          <w:szCs w:val="20"/>
+        </w:rPr>
+        <w:fldChar w:fldCharType="end"/>
+      </w:r>
+      <w:r>
+        <w:rPr>
+          <w:rFonts w:ascii="Times New Roman" w:hAnsi="Times New Roman" w:cs="Times New Roman"/>
+          <w:sz w:val="20"/>
+          <w:szCs w:val="20"/>
+        </w:rPr>
+        <w:t xml:space="preserve">.6: Audio file </w:t>
+      </w:r>
+      <w:r>
+        <w:rPr>
+          <w:rFonts w:ascii="Times New Roman" w:hAnsi="Times New Roman" w:cs="Times New Roman"/>
+          <w:noProof/>
+          <w:sz w:val="20"/>
+          <w:szCs w:val="20"/>
+        </w:rPr>
+        <w:t>list</w:t>
+      </w:r>
+    </w:p>
+    <w:p>
+      <w:pPr>
+        <w:pStyle w:val="Heading2"/>
+        <w:jc w:val="center"/>
+        <w:rPr>
+          <w:rFonts w:ascii="Times New Roman" w:hAnsi="Times New Roman" w:cs="Times New Roman"/>
+          <w:sz w:val="44"/>
+          <w:szCs w:val="44"/>
+        </w:rPr>
+      </w:pPr>
+      <w:r>
+        <w:rPr>
+          <w:rFonts w:ascii="Times New Roman" w:hAnsi="Times New Roman" w:cs="Times New Roman"/>
+          <w:sz w:val="44"/>
+          <w:szCs w:val="44"/>
+        </w:rPr>
+        <w:lastRenderedPageBreak/>
+        <w:t>Adding Background Music</w:t>
+      </w:r>
+    </w:p>
+    <w:p>
+      <w:bookmarkStart w:id="2" w:name="_GoBack"/>
+      <w:bookmarkEnd w:id="2"/>
     </w:p>
     <w:sectPr>
       <w:headerReference w:type="default" r:id="rId19"/>
@@ -1795,7 +1951,7 @@
         </mc:Choice>
         <mc:Fallback>
           <w:pict>
-            <v:shape w14:anchorId="55DE33CE" id="Frame 1" o:spid="_x0000_s1026" style="position:absolute;margin-left:0;margin-top:0;width:394.8pt;height:567.4pt;z-index:251666432;visibility:visible;mso-wrap-style:square;mso-width-percent:941;mso-height-percent:954;mso-wrap-distance-left:9pt;mso-wrap-distance-top:0;mso-wrap-distance-right:9pt;mso-wrap-distance-bottom:0;mso-position-horizontal:center;mso-position-horizontal-relative:page;mso-position-vertical:center;mso-position-vertical-relative:page;mso-width-percent:941;mso-height-percent:954;mso-width-relative:page;mso-height-relative:page;v-text-anchor:middle" coordsize="5013960,7205980" o:gfxdata="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" path="m,l5013960,r,7205980l,7205980,,xm130564,130564r,6944852l4883396,7075416r,-6944852l130564,130564xe" fillcolor="#e3ab48" stroked="f" strokeweight="1pt">
+            <v:shape w14:anchorId="4977340A" id="Frame 1" o:spid="_x0000_s1026" style="position:absolute;margin-left:0;margin-top:0;width:394.8pt;height:567.4pt;z-index:251666432;visibility:visible;mso-wrap-style:square;mso-width-percent:941;mso-height-percent:954;mso-wrap-distance-left:9pt;mso-wrap-distance-top:0;mso-wrap-distance-right:9pt;mso-wrap-distance-bottom:0;mso-position-horizontal:center;mso-position-horizontal-relative:page;mso-position-vertical:center;mso-position-vertical-relative:page;mso-width-percent:941;mso-height-percent:954;mso-width-relative:page;mso-height-relative:page;v-text-anchor:middle" coordsize="5013960,7205980" o:gfxdata="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" path="m,l5013960,r,7205980l,7205980,,xm130564,130564r,6944852l4883396,7075416r,-6944852l130564,130564xe" fillcolor="#e3ab48" stroked="f" strokeweight="1pt">
               <v:stroke joinstyle="miter"/>
               <v:path arrowok="t" o:connecttype="custom" o:connectlocs="0,0;5013960,0;5013960,7205980;0,7205980;0,0;130564,130564;130564,7075416;4883396,7075416;4883396,130564;130564,130564" o:connectangles="0,0,0,0,0,0,0,0,0,0"/>
               <w10:wrap anchorx="page" anchory="page"/>
@@ -4133,7 +4289,7 @@
 </file>
 
 <file path=customXml/itemProps1.xml><?xml version="1.0" encoding="utf-8"?>
-<ds:datastoreItem xmlns:ds="http://schemas.openxmlformats.org/officeDocument/2006/customXml" ds:itemID="{3A819A81-3975-8144-B365-67CB32BFDC10}">
+<ds:datastoreItem xmlns:ds="http://schemas.openxmlformats.org/officeDocument/2006/customXml" ds:itemID="{ECD80C1A-2CAF-C246-A17B-9ED2A91699B8}">
   <ds:schemaRefs>
     <ds:schemaRef ds:uri="http://schemas.openxmlformats.org/officeDocument/2006/bibliography"/>
   </ds:schemaRefs>

</xml_diff>